<commit_message>
added stat 541 assignments.
</commit_message>
<xml_diff>
--- a/resume/Resume Scott Graham.docx
+++ b/resume/Resume Scott Graham.docx
@@ -20,7 +20,32 @@
           <w:sz w:val="24"/>
           <w:szCs w:val="24"/>
         </w:rPr>
-        <w:t>August 30</w:t>
+        <w:t>September</w:t>
+      </w:r>
+      <w:r>
+        <w:rPr>
+          <w:rFonts w:ascii="Times New Roman" w:eastAsia="Times New Roman" w:hAnsi="Times New Roman" w:cs="Times New Roman"/>
+          <w:sz w:val="24"/>
+          <w:szCs w:val="24"/>
+        </w:rPr>
+        <w:t xml:space="preserve"> </w:t>
+      </w:r>
+      <w:r>
+        <w:rPr>
+          <w:rFonts w:ascii="Times New Roman" w:eastAsia="Times New Roman" w:hAnsi="Times New Roman" w:cs="Times New Roman"/>
+          <w:sz w:val="24"/>
+          <w:szCs w:val="24"/>
+        </w:rPr>
+        <w:t>20</w:t>
+      </w:r>
+      <w:r>
+        <w:rPr>
+          <w:rFonts w:ascii="Times New Roman" w:eastAsia="Times New Roman" w:hAnsi="Times New Roman" w:cs="Times New Roman"/>
+          <w:sz w:val="24"/>
+          <w:szCs w:val="24"/>
+          <w:vertAlign w:val="superscript"/>
+        </w:rPr>
+        <w:t>th</w:t>
       </w:r>
       <w:r>
         <w:rPr>
@@ -96,7 +121,39 @@
           <w:sz w:val="24"/>
           <w:szCs w:val="24"/>
         </w:rPr>
-        <w:t>I am applying for your Marketing and Trading Summer Student position. I am a fourth-year student at the University of Calgary, where I am pursuing a combined degree in Finance through the Haskayne School of Business, and in Statistics through the Faculty of Science.</w:t>
+        <w:t xml:space="preserve">I am </w:t>
+      </w:r>
+      <w:r>
+        <w:rPr>
+          <w:rFonts w:ascii="Times New Roman" w:eastAsia="Times New Roman" w:hAnsi="Times New Roman" w:cs="Times New Roman"/>
+          <w:sz w:val="24"/>
+          <w:szCs w:val="24"/>
+        </w:rPr>
+        <w:t>applying as a new graduate in 2018 for a position with Deloitte</w:t>
+      </w:r>
+      <w:r>
+        <w:rPr>
+          <w:rFonts w:ascii="Times New Roman" w:eastAsia="Times New Roman" w:hAnsi="Times New Roman" w:cs="Times New Roman"/>
+          <w:sz w:val="24"/>
+          <w:szCs w:val="24"/>
+        </w:rPr>
+        <w:t xml:space="preserve">. I am a </w:t>
+      </w:r>
+      <w:r>
+        <w:rPr>
+          <w:rFonts w:ascii="Times New Roman" w:eastAsia="Times New Roman" w:hAnsi="Times New Roman" w:cs="Times New Roman"/>
+          <w:sz w:val="24"/>
+          <w:szCs w:val="24"/>
+        </w:rPr>
+        <w:t>fifth</w:t>
+      </w:r>
+      <w:r>
+        <w:rPr>
+          <w:rFonts w:ascii="Times New Roman" w:eastAsia="Times New Roman" w:hAnsi="Times New Roman" w:cs="Times New Roman"/>
+          <w:sz w:val="24"/>
+          <w:szCs w:val="24"/>
+        </w:rPr>
+        <w:t>-year student at the University of Calgary, where I am pursuing a combined degree in Finance through the Haskayne School of Business, and in Statistics through the Faculty of Science.</w:t>
       </w:r>
     </w:p>
     <w:p>
@@ -129,7 +186,63 @@
           <w:sz w:val="24"/>
           <w:szCs w:val="24"/>
         </w:rPr>
-        <w:t>I believe I will be an excellent match for this position, as the skillset that I possess lends itself quite favourably to this line of work. As shown in my resume, I worked last summer as a summer student for Tundra Energy Marketing Limited, a Midstream Oil &amp; Gas company. As a summer student, I performed a fair bit of price analysis in Excel, as well as reworked and automated a few of the more business-critical spreadsheets used by the analysts and traders. As well, I helped perform some of the due diligence with regards to pipeline safety and integrity as part of an acquisition that took place whilst I was there. At the end of the work term, I had the opportunity to do a “Lunch &amp; Learn” on one of the projects I had worked on, as well as present what I did as a summer student over the summer to members of senior management.</w:t>
+        <w:t xml:space="preserve">I believe I will be an excellent match for this position, as the skillset that I possess lends itself quite favourably to this line of work. As shown in my resume, I worked last </w:t>
+      </w:r>
+      <w:r>
+        <w:rPr>
+          <w:rFonts w:ascii="Times New Roman" w:eastAsia="Times New Roman" w:hAnsi="Times New Roman" w:cs="Times New Roman"/>
+          <w:sz w:val="24"/>
+          <w:szCs w:val="24"/>
+        </w:rPr>
+        <w:t xml:space="preserve">two </w:t>
+      </w:r>
+      <w:r>
+        <w:rPr>
+          <w:rFonts w:ascii="Times New Roman" w:eastAsia="Times New Roman" w:hAnsi="Times New Roman" w:cs="Times New Roman"/>
+          <w:sz w:val="24"/>
+          <w:szCs w:val="24"/>
+        </w:rPr>
+        <w:t>summer</w:t>
+      </w:r>
+      <w:r>
+        <w:rPr>
+          <w:rFonts w:ascii="Times New Roman" w:eastAsia="Times New Roman" w:hAnsi="Times New Roman" w:cs="Times New Roman"/>
+          <w:sz w:val="24"/>
+          <w:szCs w:val="24"/>
+        </w:rPr>
+        <w:t>s</w:t>
+      </w:r>
+      <w:r>
+        <w:rPr>
+          <w:rFonts w:ascii="Times New Roman" w:eastAsia="Times New Roman" w:hAnsi="Times New Roman" w:cs="Times New Roman"/>
+          <w:sz w:val="24"/>
+          <w:szCs w:val="24"/>
+        </w:rPr>
+        <w:t xml:space="preserve"> as a summer student for Tundra Energy Marketing Limited</w:t>
+      </w:r>
+      <w:r>
+        <w:rPr>
+          <w:rFonts w:ascii="Times New Roman" w:eastAsia="Times New Roman" w:hAnsi="Times New Roman" w:cs="Times New Roman"/>
+          <w:sz w:val="24"/>
+          <w:szCs w:val="24"/>
+        </w:rPr>
+        <w:t xml:space="preserve"> (TEML), a m</w:t>
+      </w:r>
+      <w:r>
+        <w:rPr>
+          <w:rFonts w:ascii="Times New Roman" w:eastAsia="Times New Roman" w:hAnsi="Times New Roman" w:cs="Times New Roman"/>
+          <w:sz w:val="24"/>
+          <w:szCs w:val="24"/>
+        </w:rPr>
+        <w:t xml:space="preserve">idstream Oil &amp; Gas company. </w:t>
+      </w:r>
+      <w:r>
+        <w:rPr>
+          <w:rFonts w:ascii="Times New Roman" w:eastAsia="Times New Roman" w:hAnsi="Times New Roman" w:cs="Times New Roman"/>
+          <w:sz w:val="24"/>
+          <w:szCs w:val="24"/>
+        </w:rPr>
+        <w:t xml:space="preserve">As a summer student, I have experience in working with several applications designed to improve TEML’s data management systems, and with improving the workflow of their analysts and traders. </w:t>
       </w:r>
     </w:p>
     <w:p>
@@ -139,7 +252,6 @@
         <w:contextualSpacing w:val="0"/>
         <w:rPr>
           <w:rFonts w:ascii="Times New Roman" w:eastAsia="Times New Roman" w:hAnsi="Times New Roman" w:cs="Times New Roman"/>
-          <w:color w:val="auto"/>
           <w:sz w:val="24"/>
           <w:szCs w:val="24"/>
         </w:rPr>
@@ -152,18 +264,25 @@
         <w:contextualSpacing w:val="0"/>
         <w:rPr>
           <w:rFonts w:ascii="Times New Roman" w:eastAsia="Times New Roman" w:hAnsi="Times New Roman" w:cs="Times New Roman"/>
-          <w:color w:val="auto"/>
-          <w:sz w:val="24"/>
-          <w:szCs w:val="24"/>
-        </w:rPr>
-      </w:pPr>
-      <w:r>
-        <w:rPr>
-          <w:rFonts w:ascii="Times New Roman" w:eastAsia="Times New Roman" w:hAnsi="Times New Roman" w:cs="Times New Roman"/>
-          <w:sz w:val="24"/>
-          <w:szCs w:val="24"/>
-        </w:rPr>
-        <w:t>Over the past few years I have had the opportunity to develop a skill set as a programmer, and pick up a few of the more common languages used in business. Through school I have had the opportunity to do a fair bit of coding in both R and Python, which I believe has greatly developed my problem-solving skillset, as well as given me a greater appreciation into what is involved with the technology we use everyday! As well, I worked while working as a summer student, I had the opportunity to learn SQL and VBA. I did a fair bit of working in building, automating and maintaining a database on a SQL server, as well as tying it into a system for uploading new pieces of data.</w:t>
+          <w:sz w:val="24"/>
+          <w:szCs w:val="24"/>
+        </w:rPr>
+      </w:pPr>
+      <w:r>
+        <w:rPr>
+          <w:rFonts w:ascii="Times New Roman" w:eastAsia="Times New Roman" w:hAnsi="Times New Roman" w:cs="Times New Roman"/>
+          <w:sz w:val="24"/>
+          <w:szCs w:val="24"/>
+        </w:rPr>
+        <w:t xml:space="preserve">Working at TEML, has allowed me to gain insight into how pricing works in the Canadian crude oil market, and the impact of crude quality on blending, trading, and its transportation. I had the opportunity to create a SQL Server, that hosted a variety of pricing related data, with the intent </w:t>
+      </w:r>
+      <w:r>
+        <w:rPr>
+          <w:rFonts w:ascii="Times New Roman" w:eastAsia="Times New Roman" w:hAnsi="Times New Roman" w:cs="Times New Roman"/>
+          <w:sz w:val="24"/>
+          <w:szCs w:val="24"/>
+        </w:rPr>
+        <w:t>of creating easily accessible data for various members of the organisation, to improve the speed and quality at which analysis is conducted. Over the last summer, I developed a R Shiny application, that could be used to predict the vapour pressure of incoming crude, to maximize blending revenue. This application could the be easily hosted on an intranet page, allowing I to be easily accessible to anyone who wished to use it. As well, I replicated it in Excel, using VBA code.</w:t>
       </w:r>
     </w:p>
     <w:p>
@@ -173,7 +292,6 @@
         <w:contextualSpacing w:val="0"/>
         <w:rPr>
           <w:rFonts w:ascii="Times New Roman" w:eastAsia="Times New Roman" w:hAnsi="Times New Roman" w:cs="Times New Roman"/>
-          <w:color w:val="auto"/>
           <w:sz w:val="24"/>
           <w:szCs w:val="24"/>
         </w:rPr>
@@ -186,18 +304,60 @@
         <w:contextualSpacing w:val="0"/>
         <w:rPr>
           <w:rFonts w:ascii="Times New Roman" w:eastAsia="Times New Roman" w:hAnsi="Times New Roman" w:cs="Times New Roman"/>
-          <w:color w:val="auto"/>
-          <w:sz w:val="24"/>
-          <w:szCs w:val="24"/>
-        </w:rPr>
-      </w:pPr>
-      <w:r>
-        <w:rPr>
-          <w:rFonts w:ascii="Times New Roman" w:eastAsia="Times New Roman" w:hAnsi="Times New Roman" w:cs="Times New Roman"/>
-          <w:sz w:val="24"/>
-          <w:szCs w:val="24"/>
-        </w:rPr>
-        <w:t>I believe that I will be able to a make a significant contribution to your organization in whatever role I am assigned. Through my skillset and my previous knowledge and experiences, I hope that I may prove this to you. If you are interested, please feel free to contact me at (403) 481-5609 or scott.grah95@gmail.com if you have any further questions. Thank you for your consideration.</w:t>
+          <w:sz w:val="24"/>
+          <w:szCs w:val="24"/>
+        </w:rPr>
+      </w:pPr>
+      <w:r>
+        <w:rPr>
+          <w:rFonts w:ascii="Times New Roman" w:eastAsia="Times New Roman" w:hAnsi="Times New Roman" w:cs="Times New Roman"/>
+          <w:sz w:val="24"/>
+          <w:szCs w:val="24"/>
+        </w:rPr>
+        <w:t>Through my education and work, I have experience coding in Python, R, SQL, VBA and some HTML.</w:t>
+      </w:r>
+      <w:r>
+        <w:rPr>
+          <w:rFonts w:ascii="Times New Roman" w:eastAsia="Times New Roman" w:hAnsi="Times New Roman" w:cs="Times New Roman"/>
+          <w:sz w:val="24"/>
+          <w:szCs w:val="24"/>
+        </w:rPr>
+        <w:t xml:space="preserve"> I also have some experience with stochastic processes, regression modeling beyond simple linear regressions, survey and experimental design and analysis, and options and derivatives pricing.</w:t>
+      </w:r>
+      <w:r>
+        <w:rPr>
+          <w:rFonts w:ascii="Times New Roman" w:eastAsia="Times New Roman" w:hAnsi="Times New Roman" w:cs="Times New Roman"/>
+          <w:sz w:val="24"/>
+          <w:szCs w:val="24"/>
+        </w:rPr>
+        <w:t xml:space="preserve"> I currently maintain a website, where I host some of the Shiny application I have written in R as an example of my skillset. This can be found at </w:t>
+      </w:r>
+      <w:hyperlink r:id="rId5" w:history="1">
+        <w:r>
+          <w:rPr>
+            <w:rStyle w:val="Hyperlink"/>
+            <w:rFonts w:ascii="Times New Roman" w:eastAsia="Times New Roman" w:hAnsi="Times New Roman" w:cs="Times New Roman"/>
+            <w:sz w:val="24"/>
+            <w:szCs w:val="24"/>
+          </w:rPr>
+          <w:t>www.grahamst.at</w:t>
+        </w:r>
+      </w:hyperlink>
+      <w:r>
+        <w:rPr>
+          <w:rFonts w:ascii="Times New Roman" w:eastAsia="Times New Roman" w:hAnsi="Times New Roman" w:cs="Times New Roman"/>
+          <w:sz w:val="24"/>
+          <w:szCs w:val="24"/>
+        </w:rPr>
+        <w:t xml:space="preserve">. As well, I host my work on GitHub, and hope to start applying these skills through open source development. </w:t>
+      </w:r>
+      <w:r>
+        <w:rPr>
+          <w:rFonts w:ascii="Times New Roman" w:eastAsia="Times New Roman" w:hAnsi="Times New Roman" w:cs="Times New Roman"/>
+          <w:sz w:val="24"/>
+          <w:szCs w:val="24"/>
+        </w:rPr>
+        <w:t xml:space="preserve">Although my background is primarily in Oil &amp; Gas, I believe this skillset can be transferred to a variety of industries. </w:t>
       </w:r>
     </w:p>
     <w:p>
@@ -212,6 +372,8 @@
           <w:szCs w:val="24"/>
         </w:rPr>
       </w:pPr>
+      <w:bookmarkStart w:id="0" w:name="_GoBack"/>
+      <w:bookmarkEnd w:id="0"/>
     </w:p>
     <w:p>
       <w:pPr>
@@ -231,7 +393,7 @@
           <w:sz w:val="24"/>
           <w:szCs w:val="24"/>
         </w:rPr>
-        <w:t>Sincerely,</w:t>
+        <w:t>I believe that I will be able to a make a significant contribution to your organization in whatever role I am assigned. Through my skillset and my previous knowledge and experiences, I hope that I may prove this to you. If you are interested, please feel free to contact me at (403) 481-5609 or scott.grah95@gmail.com if you have any further questions. Thank you for your consideration.</w:t>
       </w:r>
     </w:p>
     <w:p>
@@ -259,6 +421,14 @@
           <w:szCs w:val="24"/>
         </w:rPr>
       </w:pPr>
+      <w:r>
+        <w:rPr>
+          <w:rFonts w:ascii="Times New Roman" w:eastAsia="Times New Roman" w:hAnsi="Times New Roman" w:cs="Times New Roman"/>
+          <w:sz w:val="24"/>
+          <w:szCs w:val="24"/>
+        </w:rPr>
+        <w:t>Sincerely,</w:t>
+      </w:r>
     </w:p>
     <w:p>
       <w:pPr>
@@ -285,6 +455,32 @@
           <w:szCs w:val="24"/>
         </w:rPr>
       </w:pPr>
+    </w:p>
+    <w:p>
+      <w:pPr>
+        <w:widowControl/>
+        <w:spacing w:line="240" w:lineRule="auto"/>
+        <w:contextualSpacing w:val="0"/>
+        <w:rPr>
+          <w:rFonts w:ascii="Times New Roman" w:eastAsia="Times New Roman" w:hAnsi="Times New Roman" w:cs="Times New Roman"/>
+          <w:color w:val="auto"/>
+          <w:sz w:val="24"/>
+          <w:szCs w:val="24"/>
+        </w:rPr>
+      </w:pPr>
+    </w:p>
+    <w:p>
+      <w:pPr>
+        <w:widowControl/>
+        <w:spacing w:line="240" w:lineRule="auto"/>
+        <w:contextualSpacing w:val="0"/>
+        <w:rPr>
+          <w:rFonts w:ascii="Times New Roman" w:eastAsia="Times New Roman" w:hAnsi="Times New Roman" w:cs="Times New Roman"/>
+          <w:color w:val="auto"/>
+          <w:sz w:val="24"/>
+          <w:szCs w:val="24"/>
+        </w:rPr>
+      </w:pPr>
       <w:r>
         <w:rPr>
           <w:rFonts w:ascii="Times New Roman" w:eastAsia="Times New Roman" w:hAnsi="Times New Roman" w:cs="Times New Roman"/>
@@ -302,8 +498,8 @@
           <w:szCs w:val="20"/>
         </w:rPr>
       </w:pPr>
-      <w:bookmarkStart w:id="0" w:name="h.9my6b42osuw1" w:colFirst="0" w:colLast="0"/>
-      <w:bookmarkEnd w:id="0"/>
+      <w:bookmarkStart w:id="1" w:name="h.9my6b42osuw1" w:colFirst="0" w:colLast="0"/>
+      <w:bookmarkEnd w:id="1"/>
     </w:p>
     <w:p>
       <w:pPr>
@@ -368,7 +564,7 @@
           <w:szCs w:val="20"/>
         </w:rPr>
       </w:pPr>
-      <w:hyperlink r:id="rId5" w:history="1">
+      <w:hyperlink r:id="rId6" w:history="1">
         <w:r>
           <w:rPr>
             <w:rStyle w:val="Hyperlink"/>
@@ -387,7 +583,7 @@
           <w:rFonts w:ascii="Times New Roman" w:hAnsi="Times New Roman" w:cs="Times New Roman"/>
         </w:rPr>
       </w:pPr>
-      <w:hyperlink r:id="rId6" w:history="1">
+      <w:hyperlink r:id="rId7" w:history="1">
         <w:r>
           <w:rPr>
             <w:rStyle w:val="Hyperlink"/>
@@ -2346,17 +2542,7 @@
           <w:szCs w:val="24"/>
         </w:rPr>
         <w:tab/>
-        <w:t>Guest S</w:t>
-      </w:r>
-      <w:bookmarkStart w:id="1" w:name="_GoBack"/>
-      <w:bookmarkEnd w:id="1"/>
-      <w:r>
-        <w:rPr>
-          <w:rFonts w:ascii="Times New Roman" w:eastAsia="Times New Roman" w:hAnsi="Times New Roman" w:cs="Times New Roman"/>
-          <w:sz w:val="24"/>
-          <w:szCs w:val="24"/>
-        </w:rPr>
-        <w:t>ervices Host (Volunteer)</w:t>
+        <w:t>Guest Services Host (Volunteer)</w:t>
       </w:r>
       <w:r>
         <w:rPr>

</xml_diff>